<commit_message>
template changes for the nth time
</commit_message>
<xml_diff>
--- a/static/templates/workload_template.docx
+++ b/static/templates/workload_template.docx
@@ -1869,7 +1869,7 @@
                 <w:sz w:val="18"/>
                 <w:szCs w:val="18"/>
               </w:rPr>
-              <w:t>15</w:t>
+              <w:t>0</w:t>
             </w:r>
           </w:p>
         </w:tc>
@@ -1896,7 +1896,7 @@
                 <w:sz w:val="18"/>
                 <w:szCs w:val="18"/>
               </w:rPr>
-              <w:t>37.5%</w:t>
+              <w:t>0%</w:t>
             </w:r>
           </w:p>
         </w:tc>
@@ -1954,7 +1954,7 @@
                 <w:sz w:val="18"/>
                 <w:szCs w:val="18"/>
               </w:rPr>
-              <w:t>(6)</w:t>
+              <w:t>0</w:t>
             </w:r>
           </w:p>
         </w:tc>
@@ -1981,7 +1981,25 @@
                 <w:sz w:val="18"/>
                 <w:szCs w:val="18"/>
               </w:rPr>
-              <w:t>(15%)</w:t>
+              <w:t>(</w:t>
+            </w:r>
+            <w:r>
+              <w:rPr>
+                <w:rFonts w:ascii="Arial" w:eastAsia="Arial" w:hAnsi="Arial" w:cs="Arial"/>
+                <w:color w:val="000000"/>
+                <w:sz w:val="18"/>
+                <w:szCs w:val="18"/>
+              </w:rPr>
+              <w:t>0</w:t>
+            </w:r>
+            <w:r>
+              <w:rPr>
+                <w:rFonts w:ascii="Arial" w:eastAsia="Arial" w:hAnsi="Arial" w:cs="Arial"/>
+                <w:color w:val="000000"/>
+                <w:sz w:val="18"/>
+                <w:szCs w:val="18"/>
+              </w:rPr>
+              <w:t>%)</w:t>
             </w:r>
           </w:p>
         </w:tc>
@@ -2039,7 +2057,7 @@
                 <w:sz w:val="18"/>
                 <w:szCs w:val="18"/>
               </w:rPr>
-              <w:t>6</w:t>
+              <w:t>0</w:t>
             </w:r>
           </w:p>
         </w:tc>
@@ -2066,7 +2084,16 @@
                 <w:sz w:val="18"/>
                 <w:szCs w:val="18"/>
               </w:rPr>
-              <w:t>15%</w:t>
+              <w:t>0</w:t>
+            </w:r>
+            <w:r>
+              <w:rPr>
+                <w:rFonts w:ascii="Arial" w:eastAsia="Arial" w:hAnsi="Arial" w:cs="Arial"/>
+                <w:color w:val="000000"/>
+                <w:sz w:val="18"/>
+                <w:szCs w:val="18"/>
+              </w:rPr>
+              <w:t>%</w:t>
             </w:r>
           </w:p>
         </w:tc>
@@ -2124,7 +2151,7 @@
                 <w:sz w:val="18"/>
                 <w:szCs w:val="18"/>
               </w:rPr>
-              <w:t>6</w:t>
+              <w:t>0</w:t>
             </w:r>
           </w:p>
         </w:tc>
@@ -2151,7 +2178,16 @@
                 <w:sz w:val="18"/>
                 <w:szCs w:val="18"/>
               </w:rPr>
-              <w:t>15%</w:t>
+              <w:t>0</w:t>
+            </w:r>
+            <w:r>
+              <w:rPr>
+                <w:rFonts w:ascii="Arial" w:eastAsia="Arial" w:hAnsi="Arial" w:cs="Arial"/>
+                <w:color w:val="000000"/>
+                <w:sz w:val="18"/>
+                <w:szCs w:val="18"/>
+              </w:rPr>
+              <w:t>%</w:t>
             </w:r>
           </w:p>
         </w:tc>
@@ -2209,7 +2245,7 @@
                 <w:sz w:val="18"/>
                 <w:szCs w:val="18"/>
               </w:rPr>
-              <w:t>6</w:t>
+              <w:t>0</w:t>
             </w:r>
           </w:p>
         </w:tc>
@@ -2236,7 +2272,16 @@
                 <w:sz w:val="18"/>
                 <w:szCs w:val="18"/>
               </w:rPr>
-              <w:t>15%</w:t>
+              <w:t>0</w:t>
+            </w:r>
+            <w:r>
+              <w:rPr>
+                <w:rFonts w:ascii="Arial" w:eastAsia="Arial" w:hAnsi="Arial" w:cs="Arial"/>
+                <w:color w:val="000000"/>
+                <w:sz w:val="18"/>
+                <w:szCs w:val="18"/>
+              </w:rPr>
+              <w:t>%</w:t>
             </w:r>
           </w:p>
         </w:tc>
@@ -2379,7 +2424,7 @@
                 <w:sz w:val="18"/>
                 <w:szCs w:val="18"/>
               </w:rPr>
-              <w:t>7</w:t>
+              <w:t>0</w:t>
             </w:r>
           </w:p>
         </w:tc>
@@ -2406,7 +2451,16 @@
                 <w:sz w:val="18"/>
                 <w:szCs w:val="18"/>
               </w:rPr>
-              <w:t>17.5%</w:t>
+              <w:t>0</w:t>
+            </w:r>
+            <w:r>
+              <w:rPr>
+                <w:rFonts w:ascii="Arial" w:eastAsia="Arial" w:hAnsi="Arial" w:cs="Arial"/>
+                <w:color w:val="000000"/>
+                <w:sz w:val="18"/>
+                <w:szCs w:val="18"/>
+              </w:rPr>
+              <w:t>%</w:t>
             </w:r>
           </w:p>
         </w:tc>
@@ -2466,7 +2520,7 @@
                 <w:sz w:val="18"/>
                 <w:szCs w:val="18"/>
               </w:rPr>
-              <w:t>40</w:t>
+              <w:t>0</w:t>
             </w:r>
           </w:p>
         </w:tc>

</xml_diff>